<commit_message>
revisi task tipedata dan relasi database
</commit_message>
<xml_diff>
--- a/ReviewPHPdanMySql/relasi_database.docx
+++ b/ReviewPHPdanMySql/relasi_database.docx
@@ -4,27 +4,20 @@
   <w:body>
     <w:p>
       <w:pPr>
-        <w:jc w:val="center"/>
-        <w:rPr>
-          <w:rFonts w:ascii="Times New Roman" w:hAnsi="Times New Roman" w:cs="Times New Roman"/>
-          <w:sz w:val="24"/>
-          <w:szCs w:val="24"/>
+        <w:rPr>
           <w:lang w:val="en-US"/>
         </w:rPr>
       </w:pPr>
       <w:r>
         <w:rPr>
-          <w:rFonts w:ascii="Times New Roman" w:hAnsi="Times New Roman" w:cs="Times New Roman"/>
           <w:noProof/>
-          <w:sz w:val="24"/>
-          <w:szCs w:val="24"/>
           <w:lang w:eastAsia="id-ID"/>
         </w:rPr>
         <w:drawing>
-          <wp:inline distT="0" distB="0" distL="0" distR="0" wp14:anchorId="6043BF5F" wp14:editId="22119826">
-            <wp:extent cx="5353050" cy="3222742"/>
-            <wp:effectExtent l="0" t="0" r="0" b="0"/>
-            <wp:docPr id="2" name="Picture 2"/>
+          <wp:inline distT="0" distB="0" distL="0" distR="0">
+            <wp:extent cx="6074298" cy="2324100"/>
+            <wp:effectExtent l="0" t="0" r="3175" b="0"/>
+            <wp:docPr id="1" name="Picture 1"/>
             <wp:cNvGraphicFramePr>
               <a:graphicFrameLocks xmlns:a="http://schemas.openxmlformats.org/drawingml/2006/main" noChangeAspect="1"/>
             </wp:cNvGraphicFramePr>
@@ -32,7 +25,7 @@
               <a:graphicData uri="http://schemas.openxmlformats.org/drawingml/2006/picture">
                 <pic:pic xmlns:pic="http://schemas.openxmlformats.org/drawingml/2006/picture">
                   <pic:nvPicPr>
-                    <pic:cNvPr id="0" name="relasi.jpg"/>
+                    <pic:cNvPr id="0" name="diagramrelasi.jpg"/>
                     <pic:cNvPicPr/>
                   </pic:nvPicPr>
                   <pic:blipFill>
@@ -50,7 +43,7 @@
                   <pic:spPr>
                     <a:xfrm>
                       <a:off x="0" y="0"/>
-                      <a:ext cx="5356993" cy="3225116"/>
+                      <a:ext cx="6094708" cy="2331909"/>
                     </a:xfrm>
                     <a:prstGeom prst="rect">
                       <a:avLst/>
@@ -65,11 +58,7 @@
     </w:p>
     <w:p>
       <w:pPr>
-        <w:jc w:val="both"/>
-        <w:rPr>
-          <w:rFonts w:ascii="Times New Roman" w:hAnsi="Times New Roman" w:cs="Times New Roman"/>
-          <w:sz w:val="24"/>
-          <w:szCs w:val="24"/>
+        <w:rPr>
           <w:lang w:val="en-US"/>
         </w:rPr>
       </w:pPr>
@@ -171,27 +160,26 @@
           <w:szCs w:val="24"/>
           <w:lang w:val="en-US"/>
         </w:rPr>
-        <w:t xml:space="preserve"> </w:t>
-      </w:r>
-      <w:proofErr w:type="spellStart"/>
-      <w:r>
-        <w:rPr>
-          <w:rFonts w:ascii="Times New Roman" w:hAnsi="Times New Roman" w:cs="Times New Roman"/>
-          <w:sz w:val="24"/>
-          <w:szCs w:val="24"/>
-          <w:lang w:val="en-US"/>
-        </w:rPr>
-        <w:t>tiga</w:t>
-      </w:r>
-      <w:proofErr w:type="spellEnd"/>
-      <w:r>
-        <w:rPr>
-          <w:rFonts w:ascii="Times New Roman" w:hAnsi="Times New Roman" w:cs="Times New Roman"/>
-          <w:sz w:val="24"/>
-          <w:szCs w:val="24"/>
-          <w:lang w:val="en-US"/>
-        </w:rPr>
-        <w:t xml:space="preserve"> tab</w:t>
+        <w:t xml:space="preserve"> 4</w:t>
+      </w:r>
+      <w:r>
+        <w:rPr>
+          <w:rFonts w:ascii="Times New Roman" w:hAnsi="Times New Roman" w:cs="Times New Roman"/>
+          <w:sz w:val="24"/>
+          <w:szCs w:val="24"/>
+          <w:lang w:val="en-US"/>
+        </w:rPr>
+        <w:t xml:space="preserve"> </w:t>
+      </w:r>
+      <w:proofErr w:type="spellStart"/>
+      <w:r>
+        <w:rPr>
+          <w:rFonts w:ascii="Times New Roman" w:hAnsi="Times New Roman" w:cs="Times New Roman"/>
+          <w:sz w:val="24"/>
+          <w:szCs w:val="24"/>
+          <w:lang w:val="en-US"/>
+        </w:rPr>
+        <w:t>tab</w:t>
       </w:r>
       <w:r>
         <w:rPr>
@@ -211,8 +199,7 @@
         </w:rPr>
         <w:t>l</w:t>
       </w:r>
-      <w:bookmarkStart w:id="0" w:name="_GoBack"/>
-      <w:bookmarkEnd w:id="0"/>
+      <w:proofErr w:type="spellEnd"/>
       <w:r>
         <w:rPr>
           <w:rFonts w:ascii="Times New Roman" w:hAnsi="Times New Roman" w:cs="Times New Roman"/>
@@ -271,7 +258,7 @@
           <w:szCs w:val="24"/>
           <w:lang w:val="en-US"/>
         </w:rPr>
-        <w:t>Obat</w:t>
+        <w:t>pelanggan</w:t>
       </w:r>
       <w:proofErr w:type="spellEnd"/>
       <w:r>
@@ -293,17 +280,47 @@
           <w:szCs w:val="24"/>
           <w:lang w:val="en-US"/>
         </w:rPr>
-        <w:t>Bentuk</w:t>
-      </w:r>
-      <w:proofErr w:type="spellEnd"/>
-      <w:r>
-        <w:rPr>
-          <w:rFonts w:ascii="Times New Roman" w:hAnsi="Times New Roman" w:cs="Times New Roman"/>
-          <w:sz w:val="24"/>
-          <w:szCs w:val="24"/>
-          <w:lang w:val="en-US"/>
-        </w:rPr>
-        <w:t xml:space="preserve">, </w:t>
+        <w:t>obat</w:t>
+      </w:r>
+      <w:proofErr w:type="spellEnd"/>
+      <w:r>
+        <w:rPr>
+          <w:rFonts w:ascii="Times New Roman" w:hAnsi="Times New Roman" w:cs="Times New Roman"/>
+          <w:sz w:val="24"/>
+          <w:szCs w:val="24"/>
+          <w:lang w:val="en-US"/>
+        </w:rPr>
+        <w:t>,</w:t>
+      </w:r>
+      <w:r>
+        <w:rPr>
+          <w:rFonts w:ascii="Times New Roman" w:hAnsi="Times New Roman" w:cs="Times New Roman"/>
+          <w:sz w:val="24"/>
+          <w:szCs w:val="24"/>
+          <w:lang w:val="en-US"/>
+        </w:rPr>
+        <w:t xml:space="preserve"> </w:t>
+      </w:r>
+      <w:proofErr w:type="spellStart"/>
+      <w:r>
+        <w:rPr>
+          <w:rFonts w:ascii="Times New Roman" w:hAnsi="Times New Roman" w:cs="Times New Roman"/>
+          <w:b/>
+          <w:sz w:val="24"/>
+          <w:szCs w:val="24"/>
+          <w:lang w:val="en-US"/>
+        </w:rPr>
+        <w:t>detail_orders</w:t>
+      </w:r>
+      <w:proofErr w:type="spellEnd"/>
+      <w:r>
+        <w:rPr>
+          <w:rFonts w:ascii="Times New Roman" w:hAnsi="Times New Roman" w:cs="Times New Roman"/>
+          <w:sz w:val="24"/>
+          <w:szCs w:val="24"/>
+          <w:lang w:val="en-US"/>
+        </w:rPr>
+        <w:t xml:space="preserve"> </w:t>
       </w:r>
       <w:proofErr w:type="spellStart"/>
       <w:r>
@@ -334,8 +351,29 @@
           <w:szCs w:val="24"/>
           <w:lang w:val="en-US"/>
         </w:rPr>
-        <w:t>Petunjuk</w:t>
-      </w:r>
+        <w:t>p</w:t>
+      </w:r>
+      <w:r>
+        <w:rPr>
+          <w:rFonts w:ascii="Times New Roman" w:hAnsi="Times New Roman" w:cs="Times New Roman"/>
+          <w:b/>
+          <w:sz w:val="24"/>
+          <w:szCs w:val="24"/>
+          <w:lang w:val="en-US"/>
+        </w:rPr>
+        <w:t>etunjuk</w:t>
+      </w:r>
+      <w:r>
+        <w:rPr>
+          <w:rFonts w:ascii="Times New Roman" w:hAnsi="Times New Roman" w:cs="Times New Roman"/>
+          <w:b/>
+          <w:sz w:val="24"/>
+          <w:szCs w:val="24"/>
+          <w:lang w:val="en-US"/>
+        </w:rPr>
+        <w:t>_pemakaian</w:t>
+      </w:r>
+      <w:proofErr w:type="spellEnd"/>
       <w:r>
         <w:rPr>
           <w:rFonts w:ascii="Times New Roman" w:hAnsi="Times New Roman" w:cs="Times New Roman"/>
@@ -346,7 +384,6 @@
         </w:rPr>
         <w:t>.</w:t>
       </w:r>
-      <w:proofErr w:type="spellEnd"/>
     </w:p>
     <w:p>
       <w:pPr>
@@ -367,36 +404,27 @@
           <w:szCs w:val="24"/>
           <w:lang w:val="en-US"/>
         </w:rPr>
-        <w:t>S</w:t>
-      </w:r>
-      <w:r>
-        <w:rPr>
-          <w:rFonts w:ascii="Times New Roman" w:hAnsi="Times New Roman" w:cs="Times New Roman"/>
-          <w:sz w:val="24"/>
-          <w:szCs w:val="24"/>
-          <w:lang w:val="en-US"/>
-        </w:rPr>
-        <w:t>etiap</w:t>
-      </w:r>
-      <w:proofErr w:type="spellEnd"/>
-      <w:r>
-        <w:rPr>
-          <w:rFonts w:ascii="Times New Roman" w:hAnsi="Times New Roman" w:cs="Times New Roman"/>
-          <w:sz w:val="24"/>
-          <w:szCs w:val="24"/>
-          <w:lang w:val="en-US"/>
-        </w:rPr>
-        <w:t xml:space="preserve"> </w:t>
-      </w:r>
-      <w:proofErr w:type="spellStart"/>
-      <w:r>
-        <w:rPr>
-          <w:rFonts w:ascii="Times New Roman" w:hAnsi="Times New Roman" w:cs="Times New Roman"/>
-          <w:sz w:val="24"/>
-          <w:szCs w:val="24"/>
-          <w:lang w:val="en-US"/>
-        </w:rPr>
-        <w:t>tabel</w:t>
+        <w:t>Pada</w:t>
+      </w:r>
+      <w:proofErr w:type="spellEnd"/>
+      <w:r>
+        <w:rPr>
+          <w:rFonts w:ascii="Times New Roman" w:hAnsi="Times New Roman" w:cs="Times New Roman"/>
+          <w:sz w:val="24"/>
+          <w:szCs w:val="24"/>
+          <w:lang w:val="en-US"/>
+        </w:rPr>
+        <w:t xml:space="preserve"> database </w:t>
+      </w:r>
+      <w:proofErr w:type="spellStart"/>
+      <w:r>
+        <w:rPr>
+          <w:rFonts w:ascii="Times New Roman" w:hAnsi="Times New Roman" w:cs="Times New Roman"/>
+          <w:sz w:val="24"/>
+          <w:szCs w:val="24"/>
+          <w:lang w:val="en-US"/>
+        </w:rPr>
+        <w:t>diatas</w:t>
       </w:r>
       <w:proofErr w:type="spellEnd"/>
       <w:r>
@@ -436,6 +464,26 @@
           <w:szCs w:val="24"/>
           <w:lang w:val="en-US"/>
         </w:rPr>
+        <w:t>beberapa</w:t>
+      </w:r>
+      <w:proofErr w:type="spellEnd"/>
+      <w:r>
+        <w:rPr>
+          <w:rFonts w:ascii="Times New Roman" w:hAnsi="Times New Roman" w:cs="Times New Roman"/>
+          <w:sz w:val="24"/>
+          <w:szCs w:val="24"/>
+          <w:lang w:val="en-US"/>
+        </w:rPr>
+        <w:t xml:space="preserve"> </w:t>
+      </w:r>
+      <w:proofErr w:type="spellStart"/>
+      <w:r>
+        <w:rPr>
+          <w:rFonts w:ascii="Times New Roman" w:hAnsi="Times New Roman" w:cs="Times New Roman"/>
+          <w:sz w:val="24"/>
+          <w:szCs w:val="24"/>
+          <w:lang w:val="en-US"/>
+        </w:rPr>
         <w:t>relasi</w:t>
       </w:r>
       <w:proofErr w:type="spellEnd"/>
@@ -446,7 +494,27 @@
           <w:szCs w:val="24"/>
           <w:lang w:val="en-US"/>
         </w:rPr>
-        <w:t xml:space="preserve">, </w:t>
+        <w:t xml:space="preserve"> </w:t>
+      </w:r>
+      <w:proofErr w:type="spellStart"/>
+      <w:r>
+        <w:rPr>
+          <w:rFonts w:ascii="Times New Roman" w:hAnsi="Times New Roman" w:cs="Times New Roman"/>
+          <w:sz w:val="24"/>
+          <w:szCs w:val="24"/>
+          <w:lang w:val="en-US"/>
+        </w:rPr>
+        <w:t>penjelasan</w:t>
+      </w:r>
+      <w:proofErr w:type="spellEnd"/>
+      <w:r>
+        <w:rPr>
+          <w:rFonts w:ascii="Times New Roman" w:hAnsi="Times New Roman" w:cs="Times New Roman"/>
+          <w:sz w:val="24"/>
+          <w:szCs w:val="24"/>
+          <w:lang w:val="en-US"/>
+        </w:rPr>
+        <w:t xml:space="preserve"> </w:t>
       </w:r>
       <w:proofErr w:type="spellStart"/>
       <w:r>
@@ -686,7 +754,7 @@
           <w:szCs w:val="24"/>
           <w:lang w:val="en-US"/>
         </w:rPr>
-        <w:t>Bentuk</w:t>
+        <w:t>obat</w:t>
       </w:r>
       <w:proofErr w:type="spellEnd"/>
       <w:r>
@@ -748,7 +816,27 @@
           <w:szCs w:val="24"/>
           <w:lang w:val="en-US"/>
         </w:rPr>
-        <w:t>Petunjuk</w:t>
+        <w:t>p</w:t>
+      </w:r>
+      <w:r>
+        <w:rPr>
+          <w:rFonts w:ascii="Times New Roman" w:hAnsi="Times New Roman" w:cs="Times New Roman"/>
+          <w:b/>
+          <w:sz w:val="24"/>
+          <w:szCs w:val="24"/>
+          <w:lang w:val="en-US"/>
+        </w:rPr>
+        <w:t>etunjuk</w:t>
+      </w:r>
+      <w:r>
+        <w:rPr>
+          <w:rFonts w:ascii="Times New Roman" w:hAnsi="Times New Roman" w:cs="Times New Roman"/>
+          <w:b/>
+          <w:sz w:val="24"/>
+          <w:szCs w:val="24"/>
+          <w:lang w:val="en-US"/>
+        </w:rPr>
+        <w:t>_pemakaian</w:t>
       </w:r>
       <w:proofErr w:type="spellEnd"/>
       <w:r>
@@ -818,19 +906,8 @@
           <w:szCs w:val="24"/>
           <w:lang w:val="en-US"/>
         </w:rPr>
-        <w:t xml:space="preserve"> 1 </w:t>
-      </w:r>
-      <w:proofErr w:type="spellStart"/>
-      <w:r>
-        <w:rPr>
-          <w:rFonts w:ascii="Times New Roman" w:hAnsi="Times New Roman" w:cs="Times New Roman"/>
-          <w:sz w:val="24"/>
-          <w:szCs w:val="24"/>
-          <w:lang w:val="en-US"/>
-        </w:rPr>
-        <w:t>bentuk</w:t>
-      </w:r>
-      <w:proofErr w:type="spellEnd"/>
+        <w:t xml:space="preserve"> 1</w:t>
+      </w:r>
       <w:r>
         <w:rPr>
           <w:rFonts w:ascii="Times New Roman" w:hAnsi="Times New Roman" w:cs="Times New Roman"/>
@@ -1005,7 +1082,17 @@
           <w:szCs w:val="24"/>
           <w:lang w:val="en-US"/>
         </w:rPr>
-        <w:t xml:space="preserve"> one </w:t>
+        <w:t xml:space="preserve"> </w:t>
+      </w:r>
+      <w:r>
+        <w:rPr>
+          <w:rFonts w:ascii="Times New Roman" w:hAnsi="Times New Roman" w:cs="Times New Roman"/>
+          <w:b/>
+          <w:sz w:val="24"/>
+          <w:szCs w:val="24"/>
+          <w:lang w:val="en-US"/>
+        </w:rPr>
+        <w:t xml:space="preserve">one </w:t>
       </w:r>
       <w:proofErr w:type="gramStart"/>
       <w:r>
@@ -1027,11 +1114,155 @@
           <w:szCs w:val="24"/>
           <w:lang w:val="en-US"/>
         </w:rPr>
-        <w:t xml:space="preserve"> many</w:t>
-      </w:r>
-      <w:r>
-        <w:rPr>
-          <w:rFonts w:ascii="Times New Roman" w:hAnsi="Times New Roman" w:cs="Times New Roman"/>
+        <w:t xml:space="preserve"> many,</w:t>
+      </w:r>
+      <w:r>
+        <w:rPr>
+          <w:rFonts w:ascii="Times New Roman" w:hAnsi="Times New Roman" w:cs="Times New Roman"/>
+          <w:sz w:val="24"/>
+          <w:szCs w:val="24"/>
+          <w:lang w:val="en-US"/>
+        </w:rPr>
+        <w:t xml:space="preserve"> </w:t>
+      </w:r>
+      <w:proofErr w:type="spellStart"/>
+      <w:r>
+        <w:rPr>
+          <w:rFonts w:ascii="Times New Roman" w:hAnsi="Times New Roman" w:cs="Times New Roman"/>
+          <w:sz w:val="24"/>
+          <w:szCs w:val="24"/>
+          <w:lang w:val="en-US"/>
+        </w:rPr>
+        <w:t>adalah</w:t>
+      </w:r>
+      <w:proofErr w:type="spellEnd"/>
+      <w:r>
+        <w:rPr>
+          <w:rFonts w:ascii="Times New Roman" w:hAnsi="Times New Roman" w:cs="Times New Roman"/>
+          <w:sz w:val="24"/>
+          <w:szCs w:val="24"/>
+          <w:lang w:val="en-US"/>
+        </w:rPr>
+        <w:t xml:space="preserve"> </w:t>
+      </w:r>
+      <w:proofErr w:type="spellStart"/>
+      <w:r>
+        <w:rPr>
+          <w:rFonts w:ascii="Times New Roman" w:hAnsi="Times New Roman" w:cs="Times New Roman"/>
+          <w:sz w:val="24"/>
+          <w:szCs w:val="24"/>
+          <w:lang w:val="en-US"/>
+        </w:rPr>
+        <w:t>relasi</w:t>
+      </w:r>
+      <w:proofErr w:type="spellEnd"/>
+      <w:r>
+        <w:rPr>
+          <w:rFonts w:ascii="Times New Roman" w:hAnsi="Times New Roman" w:cs="Times New Roman"/>
+          <w:sz w:val="24"/>
+          <w:szCs w:val="24"/>
+          <w:lang w:val="en-US"/>
+        </w:rPr>
+        <w:t xml:space="preserve"> </w:t>
+      </w:r>
+      <w:proofErr w:type="spellStart"/>
+      <w:r>
+        <w:rPr>
+          <w:rFonts w:ascii="Times New Roman" w:hAnsi="Times New Roman" w:cs="Times New Roman"/>
+          <w:sz w:val="24"/>
+          <w:szCs w:val="24"/>
+          <w:lang w:val="en-US"/>
+        </w:rPr>
+        <w:t>tabel</w:t>
+      </w:r>
+      <w:proofErr w:type="spellEnd"/>
+      <w:r>
+        <w:rPr>
+          <w:rFonts w:ascii="Times New Roman" w:hAnsi="Times New Roman" w:cs="Times New Roman"/>
+          <w:sz w:val="24"/>
+          <w:szCs w:val="24"/>
+          <w:lang w:val="en-US"/>
+        </w:rPr>
+        <w:t xml:space="preserve"> </w:t>
+      </w:r>
+      <w:proofErr w:type="spellStart"/>
+      <w:r>
+        <w:rPr>
+          <w:rFonts w:ascii="Times New Roman" w:hAnsi="Times New Roman" w:cs="Times New Roman"/>
+          <w:b/>
+          <w:sz w:val="24"/>
+          <w:szCs w:val="24"/>
+          <w:lang w:val="en-US"/>
+        </w:rPr>
+        <w:t>pelanggan</w:t>
+      </w:r>
+      <w:proofErr w:type="spellEnd"/>
+      <w:r>
+        <w:rPr>
+          <w:rFonts w:ascii="Times New Roman" w:hAnsi="Times New Roman" w:cs="Times New Roman"/>
+          <w:b/>
+          <w:sz w:val="24"/>
+          <w:szCs w:val="24"/>
+          <w:lang w:val="en-US"/>
+        </w:rPr>
+        <w:t xml:space="preserve"> </w:t>
+      </w:r>
+      <w:proofErr w:type="spellStart"/>
+      <w:r>
+        <w:rPr>
+          <w:rFonts w:ascii="Times New Roman" w:hAnsi="Times New Roman" w:cs="Times New Roman"/>
+          <w:sz w:val="24"/>
+          <w:szCs w:val="24"/>
+          <w:lang w:val="en-US"/>
+        </w:rPr>
+        <w:t>dan</w:t>
+      </w:r>
+      <w:proofErr w:type="spellEnd"/>
+      <w:r>
+        <w:rPr>
+          <w:rFonts w:ascii="Times New Roman" w:hAnsi="Times New Roman" w:cs="Times New Roman"/>
+          <w:sz w:val="24"/>
+          <w:szCs w:val="24"/>
+          <w:lang w:val="en-US"/>
+        </w:rPr>
+        <w:t xml:space="preserve"> </w:t>
+      </w:r>
+      <w:proofErr w:type="spellStart"/>
+      <w:r>
+        <w:rPr>
+          <w:rFonts w:ascii="Times New Roman" w:hAnsi="Times New Roman" w:cs="Times New Roman"/>
+          <w:sz w:val="24"/>
+          <w:szCs w:val="24"/>
+          <w:lang w:val="en-US"/>
+        </w:rPr>
+        <w:t>tabel</w:t>
+      </w:r>
+      <w:proofErr w:type="spellEnd"/>
+      <w:r>
+        <w:rPr>
+          <w:rFonts w:ascii="Times New Roman" w:hAnsi="Times New Roman" w:cs="Times New Roman"/>
+          <w:sz w:val="24"/>
+          <w:szCs w:val="24"/>
+          <w:lang w:val="en-US"/>
+        </w:rPr>
+        <w:t xml:space="preserve"> </w:t>
+      </w:r>
+      <w:proofErr w:type="spellStart"/>
+      <w:r>
+        <w:rPr>
+          <w:rFonts w:ascii="Times New Roman" w:hAnsi="Times New Roman" w:cs="Times New Roman"/>
+          <w:b/>
+          <w:sz w:val="24"/>
+          <w:szCs w:val="24"/>
+          <w:lang w:val="en-US"/>
+        </w:rPr>
+        <w:t>detail_orders</w:t>
+      </w:r>
+      <w:proofErr w:type="spellEnd"/>
+      <w:r>
+        <w:rPr>
+          <w:rFonts w:ascii="Times New Roman" w:hAnsi="Times New Roman" w:cs="Times New Roman"/>
+          <w:b/>
           <w:sz w:val="24"/>
           <w:szCs w:val="24"/>
           <w:lang w:val="en-US"/>
@@ -1046,27 +1277,16 @@
           <w:szCs w:val="24"/>
           <w:lang w:val="en-US"/>
         </w:rPr>
-        <w:t>adalah</w:t>
-      </w:r>
-      <w:proofErr w:type="spellEnd"/>
-      <w:r>
-        <w:rPr>
-          <w:rFonts w:ascii="Times New Roman" w:hAnsi="Times New Roman" w:cs="Times New Roman"/>
-          <w:sz w:val="24"/>
-          <w:szCs w:val="24"/>
-          <w:lang w:val="en-US"/>
-        </w:rPr>
-        <w:t xml:space="preserve"> </w:t>
-      </w:r>
-      <w:proofErr w:type="spellStart"/>
-      <w:r>
-        <w:rPr>
-          <w:rFonts w:ascii="Times New Roman" w:hAnsi="Times New Roman" w:cs="Times New Roman"/>
-          <w:sz w:val="24"/>
-          <w:szCs w:val="24"/>
-          <w:lang w:val="en-US"/>
-        </w:rPr>
-        <w:t>relasi</w:t>
+        <w:t>kar</w:t>
+      </w:r>
+      <w:r>
+        <w:rPr>
+          <w:rFonts w:ascii="Times New Roman" w:hAnsi="Times New Roman" w:cs="Times New Roman"/>
+          <w:sz w:val="24"/>
+          <w:szCs w:val="24"/>
+          <w:lang w:val="en-US"/>
+        </w:rPr>
+        <w:t>ena</w:t>
       </w:r>
       <w:proofErr w:type="spellEnd"/>
       <w:r>
@@ -1106,148 +1326,6 @@
           <w:szCs w:val="24"/>
           <w:lang w:val="en-US"/>
         </w:rPr>
-        <w:t>tabel</w:t>
-      </w:r>
-      <w:proofErr w:type="spellEnd"/>
-      <w:r>
-        <w:rPr>
-          <w:rFonts w:ascii="Times New Roman" w:hAnsi="Times New Roman" w:cs="Times New Roman"/>
-          <w:sz w:val="24"/>
-          <w:szCs w:val="24"/>
-          <w:lang w:val="en-US"/>
-        </w:rPr>
-        <w:t xml:space="preserve"> </w:t>
-      </w:r>
-      <w:proofErr w:type="spellStart"/>
-      <w:r>
-        <w:rPr>
-          <w:rFonts w:ascii="Times New Roman" w:hAnsi="Times New Roman" w:cs="Times New Roman"/>
-          <w:b/>
-          <w:sz w:val="24"/>
-          <w:szCs w:val="24"/>
-          <w:lang w:val="en-US"/>
-        </w:rPr>
-        <w:t>Obat</w:t>
-      </w:r>
-      <w:proofErr w:type="spellEnd"/>
-      <w:r>
-        <w:rPr>
-          <w:rFonts w:ascii="Times New Roman" w:hAnsi="Times New Roman" w:cs="Times New Roman"/>
-          <w:sz w:val="24"/>
-          <w:szCs w:val="24"/>
-          <w:lang w:val="en-US"/>
-        </w:rPr>
-        <w:t xml:space="preserve"> </w:t>
-      </w:r>
-      <w:proofErr w:type="spellStart"/>
-      <w:r>
-        <w:rPr>
-          <w:rFonts w:ascii="Times New Roman" w:hAnsi="Times New Roman" w:cs="Times New Roman"/>
-          <w:sz w:val="24"/>
-          <w:szCs w:val="24"/>
-          <w:lang w:val="en-US"/>
-        </w:rPr>
-        <w:t>dengan</w:t>
-      </w:r>
-      <w:proofErr w:type="spellEnd"/>
-      <w:r>
-        <w:rPr>
-          <w:rFonts w:ascii="Times New Roman" w:hAnsi="Times New Roman" w:cs="Times New Roman"/>
-          <w:sz w:val="24"/>
-          <w:szCs w:val="24"/>
-          <w:lang w:val="en-US"/>
-        </w:rPr>
-        <w:t xml:space="preserve"> </w:t>
-      </w:r>
-      <w:proofErr w:type="spellStart"/>
-      <w:r>
-        <w:rPr>
-          <w:rFonts w:ascii="Times New Roman" w:hAnsi="Times New Roman" w:cs="Times New Roman"/>
-          <w:sz w:val="24"/>
-          <w:szCs w:val="24"/>
-          <w:lang w:val="en-US"/>
-        </w:rPr>
-        <w:t>tabel</w:t>
-      </w:r>
-      <w:proofErr w:type="spellEnd"/>
-      <w:r>
-        <w:rPr>
-          <w:rFonts w:ascii="Times New Roman" w:hAnsi="Times New Roman" w:cs="Times New Roman"/>
-          <w:sz w:val="24"/>
-          <w:szCs w:val="24"/>
-          <w:lang w:val="en-US"/>
-        </w:rPr>
-        <w:t xml:space="preserve"> </w:t>
-      </w:r>
-      <w:proofErr w:type="spellStart"/>
-      <w:r>
-        <w:rPr>
-          <w:rFonts w:ascii="Times New Roman" w:hAnsi="Times New Roman" w:cs="Times New Roman"/>
-          <w:b/>
-          <w:sz w:val="24"/>
-          <w:szCs w:val="24"/>
-          <w:lang w:val="en-US"/>
-        </w:rPr>
-        <w:t>Bentuk</w:t>
-      </w:r>
-      <w:proofErr w:type="spellEnd"/>
-      <w:r>
-        <w:rPr>
-          <w:rFonts w:ascii="Times New Roman" w:hAnsi="Times New Roman" w:cs="Times New Roman"/>
-          <w:sz w:val="24"/>
-          <w:szCs w:val="24"/>
-          <w:lang w:val="en-US"/>
-        </w:rPr>
-        <w:t xml:space="preserve">, </w:t>
-      </w:r>
-      <w:proofErr w:type="spellStart"/>
-      <w:r>
-        <w:rPr>
-          <w:rFonts w:ascii="Times New Roman" w:hAnsi="Times New Roman" w:cs="Times New Roman"/>
-          <w:sz w:val="24"/>
-          <w:szCs w:val="24"/>
-          <w:lang w:val="en-US"/>
-        </w:rPr>
-        <w:t>dimana</w:t>
-      </w:r>
-      <w:proofErr w:type="spellEnd"/>
-      <w:r>
-        <w:rPr>
-          <w:rFonts w:ascii="Times New Roman" w:hAnsi="Times New Roman" w:cs="Times New Roman"/>
-          <w:sz w:val="24"/>
-          <w:szCs w:val="24"/>
-          <w:lang w:val="en-US"/>
-        </w:rPr>
-        <w:t xml:space="preserve"> </w:t>
-      </w:r>
-      <w:proofErr w:type="spellStart"/>
-      <w:r>
-        <w:rPr>
-          <w:rFonts w:ascii="Times New Roman" w:hAnsi="Times New Roman" w:cs="Times New Roman"/>
-          <w:sz w:val="24"/>
-          <w:szCs w:val="24"/>
-          <w:lang w:val="en-US"/>
-        </w:rPr>
-        <w:t>pada</w:t>
-      </w:r>
-      <w:proofErr w:type="spellEnd"/>
-      <w:r>
-        <w:rPr>
-          <w:rFonts w:ascii="Times New Roman" w:hAnsi="Times New Roman" w:cs="Times New Roman"/>
-          <w:sz w:val="24"/>
-          <w:szCs w:val="24"/>
-          <w:lang w:val="en-US"/>
-        </w:rPr>
-        <w:t xml:space="preserve"> </w:t>
-      </w:r>
-      <w:proofErr w:type="spellStart"/>
-      <w:r>
-        <w:rPr>
-          <w:rFonts w:ascii="Times New Roman" w:hAnsi="Times New Roman" w:cs="Times New Roman"/>
-          <w:sz w:val="24"/>
-          <w:szCs w:val="24"/>
-          <w:lang w:val="en-US"/>
-        </w:rPr>
         <w:t>setiap</w:t>
       </w:r>
       <w:proofErr w:type="spellEnd"/>
@@ -1258,68 +1336,68 @@
           <w:szCs w:val="24"/>
           <w:lang w:val="en-US"/>
         </w:rPr>
-        <w:t xml:space="preserve"> </w:t>
-      </w:r>
-      <w:r>
-        <w:rPr>
-          <w:rFonts w:ascii="Times New Roman" w:hAnsi="Times New Roman" w:cs="Times New Roman"/>
-          <w:sz w:val="24"/>
-          <w:szCs w:val="24"/>
-          <w:lang w:val="en-US"/>
-        </w:rPr>
-        <w:t xml:space="preserve">1 </w:t>
-      </w:r>
-      <w:proofErr w:type="spellStart"/>
-      <w:r>
-        <w:rPr>
-          <w:rFonts w:ascii="Times New Roman" w:hAnsi="Times New Roman" w:cs="Times New Roman"/>
-          <w:sz w:val="24"/>
-          <w:szCs w:val="24"/>
-          <w:lang w:val="en-US"/>
-        </w:rPr>
-        <w:t>obat</w:t>
-      </w:r>
-      <w:proofErr w:type="spellEnd"/>
-      <w:r>
-        <w:rPr>
-          <w:rFonts w:ascii="Times New Roman" w:hAnsi="Times New Roman" w:cs="Times New Roman"/>
-          <w:sz w:val="24"/>
-          <w:szCs w:val="24"/>
-          <w:lang w:val="en-US"/>
-        </w:rPr>
-        <w:t xml:space="preserve"> </w:t>
-      </w:r>
-      <w:proofErr w:type="spellStart"/>
-      <w:r>
-        <w:rPr>
-          <w:rFonts w:ascii="Times New Roman" w:hAnsi="Times New Roman" w:cs="Times New Roman"/>
-          <w:sz w:val="24"/>
-          <w:szCs w:val="24"/>
-          <w:lang w:val="en-US"/>
-        </w:rPr>
-        <w:t>pasti</w:t>
-      </w:r>
-      <w:proofErr w:type="spellEnd"/>
-      <w:r>
-        <w:rPr>
-          <w:rFonts w:ascii="Times New Roman" w:hAnsi="Times New Roman" w:cs="Times New Roman"/>
-          <w:sz w:val="24"/>
-          <w:szCs w:val="24"/>
-          <w:lang w:val="en-US"/>
-        </w:rPr>
-        <w:t xml:space="preserve"> </w:t>
-      </w:r>
-      <w:proofErr w:type="spellStart"/>
-      <w:r>
-        <w:rPr>
-          <w:rFonts w:ascii="Times New Roman" w:hAnsi="Times New Roman" w:cs="Times New Roman"/>
-          <w:sz w:val="24"/>
-          <w:szCs w:val="24"/>
-          <w:lang w:val="en-US"/>
-        </w:rPr>
-        <w:t>memiliki</w:t>
-      </w:r>
-      <w:proofErr w:type="spellEnd"/>
+        <w:t xml:space="preserve"> 1 </w:t>
+      </w:r>
+      <w:proofErr w:type="spellStart"/>
+      <w:r>
+        <w:rPr>
+          <w:rFonts w:ascii="Times New Roman" w:hAnsi="Times New Roman" w:cs="Times New Roman"/>
+          <w:sz w:val="24"/>
+          <w:szCs w:val="24"/>
+          <w:lang w:val="en-US"/>
+        </w:rPr>
+        <w:t>pelanggan</w:t>
+      </w:r>
+      <w:proofErr w:type="spellEnd"/>
+      <w:r>
+        <w:rPr>
+          <w:rFonts w:ascii="Times New Roman" w:hAnsi="Times New Roman" w:cs="Times New Roman"/>
+          <w:sz w:val="24"/>
+          <w:szCs w:val="24"/>
+          <w:lang w:val="en-US"/>
+        </w:rPr>
+        <w:t xml:space="preserve"> </w:t>
+      </w:r>
+      <w:proofErr w:type="spellStart"/>
+      <w:r>
+        <w:rPr>
+          <w:rFonts w:ascii="Times New Roman" w:hAnsi="Times New Roman" w:cs="Times New Roman"/>
+          <w:sz w:val="24"/>
+          <w:szCs w:val="24"/>
+          <w:lang w:val="en-US"/>
+        </w:rPr>
+        <w:t>bisa</w:t>
+      </w:r>
+      <w:proofErr w:type="spellEnd"/>
+      <w:r>
+        <w:rPr>
+          <w:rFonts w:ascii="Times New Roman" w:hAnsi="Times New Roman" w:cs="Times New Roman"/>
+          <w:sz w:val="24"/>
+          <w:szCs w:val="24"/>
+          <w:lang w:val="en-US"/>
+        </w:rPr>
+        <w:t xml:space="preserve"> </w:t>
+      </w:r>
+      <w:r>
+        <w:rPr>
+          <w:rFonts w:ascii="Times New Roman" w:hAnsi="Times New Roman" w:cs="Times New Roman"/>
+          <w:sz w:val="24"/>
+          <w:szCs w:val="24"/>
+          <w:lang w:val="en-US"/>
+        </w:rPr>
+        <w:t>memesan/</w:t>
+      </w:r>
+      <w:bookmarkStart w:id="0" w:name="_GoBack"/>
+      <w:bookmarkEnd w:id="0"/>
+      <w:r>
+        <w:rPr>
+          <w:rFonts w:ascii="Times New Roman" w:hAnsi="Times New Roman" w:cs="Times New Roman"/>
+          <w:sz w:val="24"/>
+          <w:szCs w:val="24"/>
+          <w:lang w:val="en-US"/>
+        </w:rPr>
+        <w:t>order</w:t>
+      </w:r>
       <w:r>
         <w:rPr>
           <w:rFonts w:ascii="Times New Roman" w:hAnsi="Times New Roman" w:cs="Times New Roman"/>
@@ -1338,46 +1416,6 @@
           <w:lang w:val="en-US"/>
         </w:rPr>
         <w:t>banyak</w:t>
-      </w:r>
-      <w:proofErr w:type="spellEnd"/>
-      <w:r>
-        <w:rPr>
-          <w:rFonts w:ascii="Times New Roman" w:hAnsi="Times New Roman" w:cs="Times New Roman"/>
-          <w:sz w:val="24"/>
-          <w:szCs w:val="24"/>
-          <w:lang w:val="en-US"/>
-        </w:rPr>
-        <w:t xml:space="preserve"> </w:t>
-      </w:r>
-      <w:proofErr w:type="spellStart"/>
-      <w:r>
-        <w:rPr>
-          <w:rFonts w:ascii="Times New Roman" w:hAnsi="Times New Roman" w:cs="Times New Roman"/>
-          <w:sz w:val="24"/>
-          <w:szCs w:val="24"/>
-          <w:lang w:val="en-US"/>
-        </w:rPr>
-        <w:t>bentuk</w:t>
-      </w:r>
-      <w:proofErr w:type="spellEnd"/>
-      <w:r>
-        <w:rPr>
-          <w:rFonts w:ascii="Times New Roman" w:hAnsi="Times New Roman" w:cs="Times New Roman"/>
-          <w:sz w:val="24"/>
-          <w:szCs w:val="24"/>
-          <w:lang w:val="en-US"/>
-        </w:rPr>
-        <w:t>/</w:t>
-      </w:r>
-      <w:proofErr w:type="spellStart"/>
-      <w:r>
-        <w:rPr>
-          <w:rFonts w:ascii="Times New Roman" w:hAnsi="Times New Roman" w:cs="Times New Roman"/>
-          <w:sz w:val="24"/>
-          <w:szCs w:val="24"/>
-          <w:lang w:val="en-US"/>
-        </w:rPr>
-        <w:t>jenis</w:t>
       </w:r>
       <w:proofErr w:type="spellEnd"/>
       <w:r>
@@ -1445,8 +1483,185 @@
           <w:szCs w:val="24"/>
           <w:lang w:val="en-US"/>
         </w:rPr>
-        <w:t xml:space="preserve"> many to many</w:t>
-      </w:r>
+        <w:t xml:space="preserve"> many </w:t>
+      </w:r>
+      <w:proofErr w:type="gramStart"/>
+      <w:r>
+        <w:rPr>
+          <w:rFonts w:ascii="Times New Roman" w:hAnsi="Times New Roman" w:cs="Times New Roman"/>
+          <w:b/>
+          <w:sz w:val="24"/>
+          <w:szCs w:val="24"/>
+          <w:lang w:val="en-US"/>
+        </w:rPr>
+        <w:t>to</w:t>
+      </w:r>
+      <w:proofErr w:type="gramEnd"/>
+      <w:r>
+        <w:rPr>
+          <w:rFonts w:ascii="Times New Roman" w:hAnsi="Times New Roman" w:cs="Times New Roman"/>
+          <w:b/>
+          <w:sz w:val="24"/>
+          <w:szCs w:val="24"/>
+          <w:lang w:val="en-US"/>
+        </w:rPr>
+        <w:t xml:space="preserve"> many, </w:t>
+      </w:r>
+      <w:proofErr w:type="spellStart"/>
+      <w:r>
+        <w:rPr>
+          <w:rFonts w:ascii="Times New Roman" w:hAnsi="Times New Roman" w:cs="Times New Roman"/>
+          <w:sz w:val="24"/>
+          <w:szCs w:val="24"/>
+          <w:lang w:val="en-US"/>
+        </w:rPr>
+        <w:t>yaitu</w:t>
+      </w:r>
+      <w:proofErr w:type="spellEnd"/>
+      <w:r>
+        <w:rPr>
+          <w:rFonts w:ascii="Times New Roman" w:hAnsi="Times New Roman" w:cs="Times New Roman"/>
+          <w:sz w:val="24"/>
+          <w:szCs w:val="24"/>
+          <w:lang w:val="en-US"/>
+        </w:rPr>
+        <w:t xml:space="preserve"> </w:t>
+      </w:r>
+      <w:proofErr w:type="spellStart"/>
+      <w:r>
+        <w:rPr>
+          <w:rFonts w:ascii="Times New Roman" w:hAnsi="Times New Roman" w:cs="Times New Roman"/>
+          <w:sz w:val="24"/>
+          <w:szCs w:val="24"/>
+          <w:lang w:val="en-US"/>
+        </w:rPr>
+        <w:t>relasi</w:t>
+      </w:r>
+      <w:proofErr w:type="spellEnd"/>
+      <w:r>
+        <w:rPr>
+          <w:rFonts w:ascii="Times New Roman" w:hAnsi="Times New Roman" w:cs="Times New Roman"/>
+          <w:sz w:val="24"/>
+          <w:szCs w:val="24"/>
+          <w:lang w:val="en-US"/>
+        </w:rPr>
+        <w:t xml:space="preserve"> </w:t>
+      </w:r>
+      <w:proofErr w:type="spellStart"/>
+      <w:r>
+        <w:rPr>
+          <w:rFonts w:ascii="Times New Roman" w:hAnsi="Times New Roman" w:cs="Times New Roman"/>
+          <w:sz w:val="24"/>
+          <w:szCs w:val="24"/>
+          <w:lang w:val="en-US"/>
+        </w:rPr>
+        <w:t>antara</w:t>
+      </w:r>
+      <w:proofErr w:type="spellEnd"/>
+      <w:r>
+        <w:rPr>
+          <w:rFonts w:ascii="Times New Roman" w:hAnsi="Times New Roman" w:cs="Times New Roman"/>
+          <w:sz w:val="24"/>
+          <w:szCs w:val="24"/>
+          <w:lang w:val="en-US"/>
+        </w:rPr>
+        <w:t xml:space="preserve"> </w:t>
+      </w:r>
+      <w:proofErr w:type="spellStart"/>
+      <w:r>
+        <w:rPr>
+          <w:rFonts w:ascii="Times New Roman" w:hAnsi="Times New Roman" w:cs="Times New Roman"/>
+          <w:b/>
+          <w:sz w:val="24"/>
+          <w:szCs w:val="24"/>
+          <w:lang w:val="en-US"/>
+        </w:rPr>
+        <w:t>tabel</w:t>
+      </w:r>
+      <w:proofErr w:type="spellEnd"/>
+      <w:r>
+        <w:rPr>
+          <w:rFonts w:ascii="Times New Roman" w:hAnsi="Times New Roman" w:cs="Times New Roman"/>
+          <w:sz w:val="24"/>
+          <w:szCs w:val="24"/>
+          <w:lang w:val="en-US"/>
+        </w:rPr>
+        <w:t xml:space="preserve"> </w:t>
+      </w:r>
+      <w:proofErr w:type="spellStart"/>
+      <w:r>
+        <w:rPr>
+          <w:rFonts w:ascii="Times New Roman" w:hAnsi="Times New Roman" w:cs="Times New Roman"/>
+          <w:b/>
+          <w:sz w:val="24"/>
+          <w:szCs w:val="24"/>
+          <w:lang w:val="en-US"/>
+        </w:rPr>
+        <w:t>pelanggan</w:t>
+      </w:r>
+      <w:proofErr w:type="spellEnd"/>
+      <w:r>
+        <w:rPr>
+          <w:rFonts w:ascii="Times New Roman" w:hAnsi="Times New Roman" w:cs="Times New Roman"/>
+          <w:sz w:val="24"/>
+          <w:szCs w:val="24"/>
+          <w:lang w:val="en-US"/>
+        </w:rPr>
+        <w:t xml:space="preserve"> </w:t>
+      </w:r>
+      <w:proofErr w:type="spellStart"/>
+      <w:r>
+        <w:rPr>
+          <w:rFonts w:ascii="Times New Roman" w:hAnsi="Times New Roman" w:cs="Times New Roman"/>
+          <w:sz w:val="24"/>
+          <w:szCs w:val="24"/>
+          <w:lang w:val="en-US"/>
+        </w:rPr>
+        <w:t>dengan</w:t>
+      </w:r>
+      <w:proofErr w:type="spellEnd"/>
+      <w:r>
+        <w:rPr>
+          <w:rFonts w:ascii="Times New Roman" w:hAnsi="Times New Roman" w:cs="Times New Roman"/>
+          <w:sz w:val="24"/>
+          <w:szCs w:val="24"/>
+          <w:lang w:val="en-US"/>
+        </w:rPr>
+        <w:t xml:space="preserve"> </w:t>
+      </w:r>
+      <w:proofErr w:type="spellStart"/>
+      <w:r>
+        <w:rPr>
+          <w:rFonts w:ascii="Times New Roman" w:hAnsi="Times New Roman" w:cs="Times New Roman"/>
+          <w:b/>
+          <w:sz w:val="24"/>
+          <w:szCs w:val="24"/>
+          <w:lang w:val="en-US"/>
+        </w:rPr>
+        <w:t>tabel</w:t>
+      </w:r>
+      <w:proofErr w:type="spellEnd"/>
+      <w:r>
+        <w:rPr>
+          <w:rFonts w:ascii="Times New Roman" w:hAnsi="Times New Roman" w:cs="Times New Roman"/>
+          <w:sz w:val="24"/>
+          <w:szCs w:val="24"/>
+          <w:lang w:val="en-US"/>
+        </w:rPr>
+        <w:t xml:space="preserve"> </w:t>
+      </w:r>
+      <w:proofErr w:type="spellStart"/>
+      <w:r>
+        <w:rPr>
+          <w:rFonts w:ascii="Times New Roman" w:hAnsi="Times New Roman" w:cs="Times New Roman"/>
+          <w:b/>
+          <w:sz w:val="24"/>
+          <w:szCs w:val="24"/>
+          <w:lang w:val="en-US"/>
+        </w:rPr>
+        <w:t>obat</w:t>
+      </w:r>
+      <w:proofErr w:type="spellEnd"/>
       <w:r>
         <w:rPr>
           <w:rFonts w:ascii="Times New Roman" w:hAnsi="Times New Roman" w:cs="Times New Roman"/>
@@ -1464,6 +1679,206 @@
           <w:szCs w:val="24"/>
           <w:lang w:val="en-US"/>
         </w:rPr>
+        <w:t>karena</w:t>
+      </w:r>
+      <w:proofErr w:type="spellEnd"/>
+      <w:r>
+        <w:rPr>
+          <w:rFonts w:ascii="Times New Roman" w:hAnsi="Times New Roman" w:cs="Times New Roman"/>
+          <w:sz w:val="24"/>
+          <w:szCs w:val="24"/>
+          <w:lang w:val="en-US"/>
+        </w:rPr>
+        <w:t xml:space="preserve"> </w:t>
+      </w:r>
+      <w:proofErr w:type="spellStart"/>
+      <w:r>
+        <w:rPr>
+          <w:rFonts w:ascii="Times New Roman" w:hAnsi="Times New Roman" w:cs="Times New Roman"/>
+          <w:sz w:val="24"/>
+          <w:szCs w:val="24"/>
+          <w:lang w:val="en-US"/>
+        </w:rPr>
+        <w:t>beberapa</w:t>
+      </w:r>
+      <w:proofErr w:type="spellEnd"/>
+      <w:r>
+        <w:rPr>
+          <w:rFonts w:ascii="Times New Roman" w:hAnsi="Times New Roman" w:cs="Times New Roman"/>
+          <w:sz w:val="24"/>
+          <w:szCs w:val="24"/>
+          <w:lang w:val="en-US"/>
+        </w:rPr>
+        <w:t xml:space="preserve"> </w:t>
+      </w:r>
+      <w:proofErr w:type="spellStart"/>
+      <w:r>
+        <w:rPr>
+          <w:rFonts w:ascii="Times New Roman" w:hAnsi="Times New Roman" w:cs="Times New Roman"/>
+          <w:sz w:val="24"/>
+          <w:szCs w:val="24"/>
+          <w:lang w:val="en-US"/>
+        </w:rPr>
+        <w:t>pelanggan</w:t>
+      </w:r>
+      <w:proofErr w:type="spellEnd"/>
+      <w:r>
+        <w:rPr>
+          <w:rFonts w:ascii="Times New Roman" w:hAnsi="Times New Roman" w:cs="Times New Roman"/>
+          <w:sz w:val="24"/>
+          <w:szCs w:val="24"/>
+          <w:lang w:val="en-US"/>
+        </w:rPr>
+        <w:t xml:space="preserve"> </w:t>
+      </w:r>
+      <w:proofErr w:type="spellStart"/>
+      <w:r>
+        <w:rPr>
+          <w:rFonts w:ascii="Times New Roman" w:hAnsi="Times New Roman" w:cs="Times New Roman"/>
+          <w:sz w:val="24"/>
+          <w:szCs w:val="24"/>
+          <w:lang w:val="en-US"/>
+        </w:rPr>
+        <w:t>bisa</w:t>
+      </w:r>
+      <w:proofErr w:type="spellEnd"/>
+      <w:r>
+        <w:rPr>
+          <w:rFonts w:ascii="Times New Roman" w:hAnsi="Times New Roman" w:cs="Times New Roman"/>
+          <w:sz w:val="24"/>
+          <w:szCs w:val="24"/>
+          <w:lang w:val="en-US"/>
+        </w:rPr>
+        <w:t xml:space="preserve"> </w:t>
+      </w:r>
+      <w:proofErr w:type="spellStart"/>
+      <w:r>
+        <w:rPr>
+          <w:rFonts w:ascii="Times New Roman" w:hAnsi="Times New Roman" w:cs="Times New Roman"/>
+          <w:sz w:val="24"/>
+          <w:szCs w:val="24"/>
+          <w:lang w:val="en-US"/>
+        </w:rPr>
+        <w:t>membeli</w:t>
+      </w:r>
+      <w:proofErr w:type="spellEnd"/>
+      <w:r>
+        <w:rPr>
+          <w:rFonts w:ascii="Times New Roman" w:hAnsi="Times New Roman" w:cs="Times New Roman"/>
+          <w:sz w:val="24"/>
+          <w:szCs w:val="24"/>
+          <w:lang w:val="en-US"/>
+        </w:rPr>
+        <w:t xml:space="preserve">/order </w:t>
+      </w:r>
+      <w:proofErr w:type="spellStart"/>
+      <w:r>
+        <w:rPr>
+          <w:rFonts w:ascii="Times New Roman" w:hAnsi="Times New Roman" w:cs="Times New Roman"/>
+          <w:sz w:val="24"/>
+          <w:szCs w:val="24"/>
+          <w:lang w:val="en-US"/>
+        </w:rPr>
+        <w:t>beberapa</w:t>
+      </w:r>
+      <w:proofErr w:type="spellEnd"/>
+      <w:r>
+        <w:rPr>
+          <w:rFonts w:ascii="Times New Roman" w:hAnsi="Times New Roman" w:cs="Times New Roman"/>
+          <w:sz w:val="24"/>
+          <w:szCs w:val="24"/>
+          <w:lang w:val="en-US"/>
+        </w:rPr>
+        <w:t xml:space="preserve"> </w:t>
+      </w:r>
+      <w:proofErr w:type="spellStart"/>
+      <w:r>
+        <w:rPr>
+          <w:rFonts w:ascii="Times New Roman" w:hAnsi="Times New Roman" w:cs="Times New Roman"/>
+          <w:sz w:val="24"/>
+          <w:szCs w:val="24"/>
+          <w:lang w:val="en-US"/>
+        </w:rPr>
+        <w:t>obat</w:t>
+      </w:r>
+      <w:proofErr w:type="spellEnd"/>
+      <w:r>
+        <w:rPr>
+          <w:rFonts w:ascii="Times New Roman" w:hAnsi="Times New Roman" w:cs="Times New Roman"/>
+          <w:sz w:val="24"/>
+          <w:szCs w:val="24"/>
+          <w:lang w:val="en-US"/>
+        </w:rPr>
+        <w:t xml:space="preserve">. </w:t>
+      </w:r>
+      <w:proofErr w:type="spellStart"/>
+      <w:r>
+        <w:rPr>
+          <w:rFonts w:ascii="Times New Roman" w:hAnsi="Times New Roman" w:cs="Times New Roman"/>
+          <w:sz w:val="24"/>
+          <w:szCs w:val="24"/>
+          <w:lang w:val="en-US"/>
+        </w:rPr>
+        <w:t>Terdapat</w:t>
+      </w:r>
+      <w:proofErr w:type="spellEnd"/>
+      <w:r>
+        <w:rPr>
+          <w:rFonts w:ascii="Times New Roman" w:hAnsi="Times New Roman" w:cs="Times New Roman"/>
+          <w:sz w:val="24"/>
+          <w:szCs w:val="24"/>
+          <w:lang w:val="en-US"/>
+        </w:rPr>
+        <w:t xml:space="preserve"> </w:t>
+      </w:r>
+      <w:proofErr w:type="spellStart"/>
+      <w:r>
+        <w:rPr>
+          <w:rFonts w:ascii="Times New Roman" w:hAnsi="Times New Roman" w:cs="Times New Roman"/>
+          <w:sz w:val="24"/>
+          <w:szCs w:val="24"/>
+          <w:lang w:val="en-US"/>
+        </w:rPr>
+        <w:t>tabel</w:t>
+      </w:r>
+      <w:proofErr w:type="spellEnd"/>
+      <w:r>
+        <w:rPr>
+          <w:rFonts w:ascii="Times New Roman" w:hAnsi="Times New Roman" w:cs="Times New Roman"/>
+          <w:sz w:val="24"/>
+          <w:szCs w:val="24"/>
+          <w:lang w:val="en-US"/>
+        </w:rPr>
+        <w:t xml:space="preserve"> </w:t>
+      </w:r>
+      <w:proofErr w:type="spellStart"/>
+      <w:r>
+        <w:rPr>
+          <w:rFonts w:ascii="Times New Roman" w:hAnsi="Times New Roman" w:cs="Times New Roman"/>
+          <w:sz w:val="24"/>
+          <w:szCs w:val="24"/>
+          <w:lang w:val="en-US"/>
+        </w:rPr>
+        <w:t>baru</w:t>
+      </w:r>
+      <w:proofErr w:type="spellEnd"/>
+      <w:r>
+        <w:rPr>
+          <w:rFonts w:ascii="Times New Roman" w:hAnsi="Times New Roman" w:cs="Times New Roman"/>
+          <w:sz w:val="24"/>
+          <w:szCs w:val="24"/>
+          <w:lang w:val="en-US"/>
+        </w:rPr>
+        <w:t xml:space="preserve">, </w:t>
+      </w:r>
+      <w:proofErr w:type="spellStart"/>
+      <w:r>
+        <w:rPr>
+          <w:rFonts w:ascii="Times New Roman" w:hAnsi="Times New Roman" w:cs="Times New Roman"/>
+          <w:sz w:val="24"/>
+          <w:szCs w:val="24"/>
+          <w:lang w:val="en-US"/>
+        </w:rPr>
         <w:t>yaitu</w:t>
       </w:r>
       <w:proofErr w:type="spellEnd"/>
@@ -1480,46 +1895,7 @@
       <w:r>
         <w:rPr>
           <w:rFonts w:ascii="Times New Roman" w:hAnsi="Times New Roman" w:cs="Times New Roman"/>
-          <w:sz w:val="24"/>
-          <w:szCs w:val="24"/>
-          <w:lang w:val="en-US"/>
-        </w:rPr>
-        <w:t>relasi</w:t>
-      </w:r>
-      <w:proofErr w:type="spellEnd"/>
-      <w:r>
-        <w:rPr>
-          <w:rFonts w:ascii="Times New Roman" w:hAnsi="Times New Roman" w:cs="Times New Roman"/>
-          <w:sz w:val="24"/>
-          <w:szCs w:val="24"/>
-          <w:lang w:val="en-US"/>
-        </w:rPr>
-        <w:t xml:space="preserve"> </w:t>
-      </w:r>
-      <w:proofErr w:type="spellStart"/>
-      <w:r>
-        <w:rPr>
-          <w:rFonts w:ascii="Times New Roman" w:hAnsi="Times New Roman" w:cs="Times New Roman"/>
-          <w:sz w:val="24"/>
-          <w:szCs w:val="24"/>
-          <w:lang w:val="en-US"/>
-        </w:rPr>
-        <w:t>pada</w:t>
-      </w:r>
-      <w:proofErr w:type="spellEnd"/>
-      <w:r>
-        <w:rPr>
-          <w:rFonts w:ascii="Times New Roman" w:hAnsi="Times New Roman" w:cs="Times New Roman"/>
-          <w:sz w:val="24"/>
-          <w:szCs w:val="24"/>
-          <w:lang w:val="en-US"/>
-        </w:rPr>
-        <w:t xml:space="preserve"> </w:t>
-      </w:r>
-      <w:proofErr w:type="spellStart"/>
-      <w:r>
-        <w:rPr>
-          <w:rFonts w:ascii="Times New Roman" w:hAnsi="Times New Roman" w:cs="Times New Roman"/>
+          <w:b/>
           <w:sz w:val="24"/>
           <w:szCs w:val="24"/>
           <w:lang w:val="en-US"/>
@@ -1540,6 +1916,69 @@
       <w:r>
         <w:rPr>
           <w:rFonts w:ascii="Times New Roman" w:hAnsi="Times New Roman" w:cs="Times New Roman"/>
+          <w:b/>
+          <w:sz w:val="24"/>
+          <w:szCs w:val="24"/>
+          <w:lang w:val="en-US"/>
+        </w:rPr>
+        <w:t>detail_orders</w:t>
+      </w:r>
+      <w:proofErr w:type="spellEnd"/>
+      <w:r>
+        <w:rPr>
+          <w:rFonts w:ascii="Times New Roman" w:hAnsi="Times New Roman" w:cs="Times New Roman"/>
+          <w:sz w:val="24"/>
+          <w:szCs w:val="24"/>
+          <w:lang w:val="en-US"/>
+        </w:rPr>
+        <w:t xml:space="preserve"> yang </w:t>
+      </w:r>
+      <w:proofErr w:type="spellStart"/>
+      <w:r>
+        <w:rPr>
+          <w:rFonts w:ascii="Times New Roman" w:hAnsi="Times New Roman" w:cs="Times New Roman"/>
+          <w:sz w:val="24"/>
+          <w:szCs w:val="24"/>
+          <w:lang w:val="en-US"/>
+        </w:rPr>
+        <w:t>menghubungkan</w:t>
+      </w:r>
+      <w:proofErr w:type="spellEnd"/>
+      <w:r>
+        <w:rPr>
+          <w:rFonts w:ascii="Times New Roman" w:hAnsi="Times New Roman" w:cs="Times New Roman"/>
+          <w:sz w:val="24"/>
+          <w:szCs w:val="24"/>
+          <w:lang w:val="en-US"/>
+        </w:rPr>
+        <w:t xml:space="preserve"> </w:t>
+      </w:r>
+      <w:proofErr w:type="spellStart"/>
+      <w:r>
+        <w:rPr>
+          <w:rFonts w:ascii="Times New Roman" w:hAnsi="Times New Roman" w:cs="Times New Roman"/>
+          <w:sz w:val="24"/>
+          <w:szCs w:val="24"/>
+          <w:lang w:val="en-US"/>
+        </w:rPr>
+        <w:t>antara</w:t>
+      </w:r>
+      <w:proofErr w:type="spellEnd"/>
+      <w:r>
+        <w:rPr>
+          <w:rFonts w:ascii="Times New Roman" w:hAnsi="Times New Roman" w:cs="Times New Roman"/>
+          <w:b/>
+          <w:sz w:val="24"/>
+          <w:szCs w:val="24"/>
+          <w:lang w:val="en-US"/>
+        </w:rPr>
+        <w:t xml:space="preserve"> </w:t>
+      </w:r>
+      <w:proofErr w:type="spellStart"/>
+      <w:r>
+        <w:rPr>
+          <w:rFonts w:ascii="Times New Roman" w:hAnsi="Times New Roman" w:cs="Times New Roman"/>
+          <w:b/>
           <w:sz w:val="24"/>
           <w:szCs w:val="24"/>
           <w:lang w:val="en-US"/>
@@ -1565,7 +2004,7 @@
           <w:szCs w:val="24"/>
           <w:lang w:val="en-US"/>
         </w:rPr>
-        <w:t>Bentuk</w:t>
+        <w:t>pelanggan</w:t>
       </w:r>
       <w:proofErr w:type="spellEnd"/>
       <w:r>
@@ -1601,76 +2040,7 @@
       <w:r>
         <w:rPr>
           <w:rFonts w:ascii="Times New Roman" w:hAnsi="Times New Roman" w:cs="Times New Roman"/>
-          <w:sz w:val="24"/>
-          <w:szCs w:val="24"/>
-          <w:lang w:val="en-US"/>
-        </w:rPr>
-        <w:t>t</w:t>
-      </w:r>
-      <w:r>
-        <w:rPr>
-          <w:rFonts w:ascii="Times New Roman" w:hAnsi="Times New Roman" w:cs="Times New Roman"/>
-          <w:sz w:val="24"/>
-          <w:szCs w:val="24"/>
-          <w:lang w:val="en-US"/>
-        </w:rPr>
-        <w:t>abel</w:t>
-      </w:r>
-      <w:proofErr w:type="spellEnd"/>
-      <w:r>
-        <w:rPr>
-          <w:rFonts w:ascii="Times New Roman" w:hAnsi="Times New Roman" w:cs="Times New Roman"/>
-          <w:sz w:val="24"/>
-          <w:szCs w:val="24"/>
-          <w:lang w:val="en-US"/>
-        </w:rPr>
-        <w:t xml:space="preserve"> </w:t>
-      </w:r>
-      <w:proofErr w:type="spellStart"/>
-      <w:r>
-        <w:rPr>
-          <w:rFonts w:ascii="Times New Roman" w:hAnsi="Times New Roman" w:cs="Times New Roman"/>
-          <w:b/>
-          <w:sz w:val="24"/>
-          <w:szCs w:val="24"/>
-          <w:lang w:val="en-US"/>
-        </w:rPr>
-        <w:t>Obat</w:t>
-      </w:r>
-      <w:proofErr w:type="spellEnd"/>
-      <w:r>
-        <w:rPr>
-          <w:rFonts w:ascii="Times New Roman" w:hAnsi="Times New Roman" w:cs="Times New Roman"/>
-          <w:sz w:val="24"/>
-          <w:szCs w:val="24"/>
-          <w:lang w:val="en-US"/>
-        </w:rPr>
-        <w:t xml:space="preserve"> </w:t>
-      </w:r>
-      <w:proofErr w:type="spellStart"/>
-      <w:r>
-        <w:rPr>
-          <w:rFonts w:ascii="Times New Roman" w:hAnsi="Times New Roman" w:cs="Times New Roman"/>
-          <w:sz w:val="24"/>
-          <w:szCs w:val="24"/>
-          <w:lang w:val="en-US"/>
-        </w:rPr>
-        <w:t>dan</w:t>
-      </w:r>
-      <w:proofErr w:type="spellEnd"/>
-      <w:r>
-        <w:rPr>
-          <w:rFonts w:ascii="Times New Roman" w:hAnsi="Times New Roman" w:cs="Times New Roman"/>
-          <w:sz w:val="24"/>
-          <w:szCs w:val="24"/>
-          <w:lang w:val="en-US"/>
-        </w:rPr>
-        <w:t xml:space="preserve"> </w:t>
-      </w:r>
-      <w:proofErr w:type="spellStart"/>
-      <w:r>
-        <w:rPr>
-          <w:rFonts w:ascii="Times New Roman" w:hAnsi="Times New Roman" w:cs="Times New Roman"/>
+          <w:b/>
           <w:sz w:val="24"/>
           <w:szCs w:val="24"/>
           <w:lang w:val="en-US"/>
@@ -1681,431 +2051,23 @@
       <w:r>
         <w:rPr>
           <w:rFonts w:ascii="Times New Roman" w:hAnsi="Times New Roman" w:cs="Times New Roman"/>
-          <w:sz w:val="24"/>
-          <w:szCs w:val="24"/>
-          <w:lang w:val="en-US"/>
-        </w:rPr>
-        <w:t xml:space="preserve"> </w:t>
-      </w:r>
-      <w:proofErr w:type="spellStart"/>
-      <w:r>
-        <w:rPr>
-          <w:rFonts w:ascii="Times New Roman" w:hAnsi="Times New Roman" w:cs="Times New Roman"/>
-          <w:b/>
-          <w:sz w:val="24"/>
-          <w:szCs w:val="24"/>
-          <w:lang w:val="en-US"/>
-        </w:rPr>
-        <w:t>Petunjuk</w:t>
-      </w:r>
-      <w:proofErr w:type="spellEnd"/>
-      <w:r>
-        <w:rPr>
-          <w:rFonts w:ascii="Times New Roman" w:hAnsi="Times New Roman" w:cs="Times New Roman"/>
-          <w:sz w:val="24"/>
-          <w:szCs w:val="24"/>
-          <w:lang w:val="en-US"/>
-        </w:rPr>
-        <w:t xml:space="preserve">, </w:t>
-      </w:r>
-      <w:proofErr w:type="spellStart"/>
-      <w:r>
-        <w:rPr>
-          <w:rFonts w:ascii="Times New Roman" w:hAnsi="Times New Roman" w:cs="Times New Roman"/>
-          <w:sz w:val="24"/>
-          <w:szCs w:val="24"/>
-          <w:lang w:val="en-US"/>
-        </w:rPr>
-        <w:t>dim</w:t>
-      </w:r>
-      <w:r>
-        <w:rPr>
-          <w:rFonts w:ascii="Times New Roman" w:hAnsi="Times New Roman" w:cs="Times New Roman"/>
-          <w:sz w:val="24"/>
-          <w:szCs w:val="24"/>
-          <w:lang w:val="en-US"/>
-        </w:rPr>
-        <w:t>ana</w:t>
-      </w:r>
-      <w:proofErr w:type="spellEnd"/>
-      <w:r>
-        <w:rPr>
-          <w:rFonts w:ascii="Times New Roman" w:hAnsi="Times New Roman" w:cs="Times New Roman"/>
-          <w:sz w:val="24"/>
-          <w:szCs w:val="24"/>
-          <w:lang w:val="en-US"/>
-        </w:rPr>
-        <w:t xml:space="preserve"> </w:t>
-      </w:r>
-      <w:proofErr w:type="spellStart"/>
-      <w:r>
-        <w:rPr>
-          <w:rFonts w:ascii="Times New Roman" w:hAnsi="Times New Roman" w:cs="Times New Roman"/>
-          <w:sz w:val="24"/>
-          <w:szCs w:val="24"/>
-          <w:lang w:val="en-US"/>
-        </w:rPr>
-        <w:t>berarti</w:t>
-      </w:r>
-      <w:proofErr w:type="spellEnd"/>
-      <w:r>
-        <w:rPr>
-          <w:rFonts w:ascii="Times New Roman" w:hAnsi="Times New Roman" w:cs="Times New Roman"/>
-          <w:sz w:val="24"/>
-          <w:szCs w:val="24"/>
-          <w:lang w:val="en-US"/>
-        </w:rPr>
-        <w:t xml:space="preserve"> </w:t>
-      </w:r>
-      <w:proofErr w:type="spellStart"/>
-      <w:r>
-        <w:rPr>
-          <w:rFonts w:ascii="Times New Roman" w:hAnsi="Times New Roman" w:cs="Times New Roman"/>
-          <w:sz w:val="24"/>
-          <w:szCs w:val="24"/>
-          <w:lang w:val="en-US"/>
-        </w:rPr>
-        <w:t>tabel</w:t>
-      </w:r>
-      <w:proofErr w:type="spellEnd"/>
-      <w:r>
-        <w:rPr>
-          <w:rFonts w:ascii="Times New Roman" w:hAnsi="Times New Roman" w:cs="Times New Roman"/>
-          <w:sz w:val="24"/>
-          <w:szCs w:val="24"/>
-          <w:lang w:val="en-US"/>
-        </w:rPr>
-        <w:t xml:space="preserve"> </w:t>
-      </w:r>
-      <w:proofErr w:type="spellStart"/>
-      <w:r>
-        <w:rPr>
-          <w:rFonts w:ascii="Times New Roman" w:hAnsi="Times New Roman" w:cs="Times New Roman"/>
-          <w:sz w:val="24"/>
-          <w:szCs w:val="24"/>
-          <w:lang w:val="en-US"/>
-        </w:rPr>
-        <w:t>Bentuk</w:t>
-      </w:r>
-      <w:proofErr w:type="spellEnd"/>
-      <w:r>
-        <w:rPr>
-          <w:rFonts w:ascii="Times New Roman" w:hAnsi="Times New Roman" w:cs="Times New Roman"/>
-          <w:sz w:val="24"/>
-          <w:szCs w:val="24"/>
-          <w:lang w:val="en-US"/>
-        </w:rPr>
-        <w:t xml:space="preserve"> </w:t>
-      </w:r>
-      <w:proofErr w:type="spellStart"/>
-      <w:r>
-        <w:rPr>
-          <w:rFonts w:ascii="Times New Roman" w:hAnsi="Times New Roman" w:cs="Times New Roman"/>
-          <w:sz w:val="24"/>
-          <w:szCs w:val="24"/>
-          <w:lang w:val="en-US"/>
-        </w:rPr>
-        <w:t>pasti</w:t>
-      </w:r>
-      <w:proofErr w:type="spellEnd"/>
-      <w:r>
-        <w:rPr>
-          <w:rFonts w:ascii="Times New Roman" w:hAnsi="Times New Roman" w:cs="Times New Roman"/>
-          <w:sz w:val="24"/>
-          <w:szCs w:val="24"/>
-          <w:lang w:val="en-US"/>
-        </w:rPr>
-        <w:t xml:space="preserve"> </w:t>
-      </w:r>
-      <w:proofErr w:type="spellStart"/>
-      <w:r>
-        <w:rPr>
-          <w:rFonts w:ascii="Times New Roman" w:hAnsi="Times New Roman" w:cs="Times New Roman"/>
-          <w:sz w:val="24"/>
-          <w:szCs w:val="24"/>
-          <w:lang w:val="en-US"/>
-        </w:rPr>
-        <w:t>memiliki</w:t>
-      </w:r>
-      <w:proofErr w:type="spellEnd"/>
-      <w:r>
-        <w:rPr>
-          <w:rFonts w:ascii="Times New Roman" w:hAnsi="Times New Roman" w:cs="Times New Roman"/>
-          <w:sz w:val="24"/>
-          <w:szCs w:val="24"/>
-          <w:lang w:val="en-US"/>
-        </w:rPr>
-        <w:t xml:space="preserve"> </w:t>
-      </w:r>
-      <w:proofErr w:type="spellStart"/>
-      <w:r>
-        <w:rPr>
-          <w:rFonts w:ascii="Times New Roman" w:hAnsi="Times New Roman" w:cs="Times New Roman"/>
-          <w:sz w:val="24"/>
-          <w:szCs w:val="24"/>
-          <w:lang w:val="en-US"/>
-        </w:rPr>
-        <w:t>relasi</w:t>
-      </w:r>
-      <w:proofErr w:type="spellEnd"/>
-      <w:r>
-        <w:rPr>
-          <w:rFonts w:ascii="Times New Roman" w:hAnsi="Times New Roman" w:cs="Times New Roman"/>
-          <w:sz w:val="24"/>
-          <w:szCs w:val="24"/>
-          <w:lang w:val="en-US"/>
-        </w:rPr>
-        <w:t xml:space="preserve"> </w:t>
-      </w:r>
-      <w:proofErr w:type="spellStart"/>
-      <w:r>
-        <w:rPr>
-          <w:rFonts w:ascii="Times New Roman" w:hAnsi="Times New Roman" w:cs="Times New Roman"/>
-          <w:sz w:val="24"/>
-          <w:szCs w:val="24"/>
-          <w:lang w:val="en-US"/>
-        </w:rPr>
-        <w:t>dengan</w:t>
-      </w:r>
-      <w:proofErr w:type="spellEnd"/>
-      <w:r>
-        <w:rPr>
-          <w:rFonts w:ascii="Times New Roman" w:hAnsi="Times New Roman" w:cs="Times New Roman"/>
-          <w:sz w:val="24"/>
-          <w:szCs w:val="24"/>
-          <w:lang w:val="en-US"/>
-        </w:rPr>
-        <w:t xml:space="preserve"> </w:t>
-      </w:r>
-      <w:proofErr w:type="spellStart"/>
-      <w:r>
-        <w:rPr>
-          <w:rFonts w:ascii="Times New Roman" w:hAnsi="Times New Roman" w:cs="Times New Roman"/>
-          <w:sz w:val="24"/>
-          <w:szCs w:val="24"/>
-          <w:lang w:val="en-US"/>
-        </w:rPr>
-        <w:t>tabel</w:t>
-      </w:r>
-      <w:proofErr w:type="spellEnd"/>
-      <w:r>
-        <w:rPr>
-          <w:rFonts w:ascii="Times New Roman" w:hAnsi="Times New Roman" w:cs="Times New Roman"/>
-          <w:sz w:val="24"/>
-          <w:szCs w:val="24"/>
-          <w:lang w:val="en-US"/>
-        </w:rPr>
-        <w:t xml:space="preserve"> </w:t>
-      </w:r>
-      <w:proofErr w:type="spellStart"/>
-      <w:r>
-        <w:rPr>
-          <w:rFonts w:ascii="Times New Roman" w:hAnsi="Times New Roman" w:cs="Times New Roman"/>
-          <w:sz w:val="24"/>
-          <w:szCs w:val="24"/>
-          <w:lang w:val="en-US"/>
-        </w:rPr>
-        <w:t>Obat</w:t>
-      </w:r>
-      <w:proofErr w:type="spellEnd"/>
-      <w:r>
-        <w:rPr>
-          <w:rFonts w:ascii="Times New Roman" w:hAnsi="Times New Roman" w:cs="Times New Roman"/>
-          <w:sz w:val="24"/>
-          <w:szCs w:val="24"/>
-          <w:lang w:val="en-US"/>
-        </w:rPr>
-        <w:t xml:space="preserve">, </w:t>
-      </w:r>
-      <w:proofErr w:type="spellStart"/>
-      <w:r>
-        <w:rPr>
-          <w:rFonts w:ascii="Times New Roman" w:hAnsi="Times New Roman" w:cs="Times New Roman"/>
-          <w:sz w:val="24"/>
-          <w:szCs w:val="24"/>
-          <w:lang w:val="en-US"/>
-        </w:rPr>
-        <w:t>dan</w:t>
-      </w:r>
-      <w:proofErr w:type="spellEnd"/>
-      <w:r>
-        <w:rPr>
-          <w:rFonts w:ascii="Times New Roman" w:hAnsi="Times New Roman" w:cs="Times New Roman"/>
-          <w:sz w:val="24"/>
-          <w:szCs w:val="24"/>
-          <w:lang w:val="en-US"/>
-        </w:rPr>
-        <w:t xml:space="preserve"> </w:t>
-      </w:r>
-      <w:proofErr w:type="spellStart"/>
-      <w:r>
-        <w:rPr>
-          <w:rFonts w:ascii="Times New Roman" w:hAnsi="Times New Roman" w:cs="Times New Roman"/>
-          <w:sz w:val="24"/>
-          <w:szCs w:val="24"/>
-          <w:lang w:val="en-US"/>
-        </w:rPr>
-        <w:t>tabel</w:t>
-      </w:r>
-      <w:proofErr w:type="spellEnd"/>
-      <w:r>
-        <w:rPr>
-          <w:rFonts w:ascii="Times New Roman" w:hAnsi="Times New Roman" w:cs="Times New Roman"/>
-          <w:sz w:val="24"/>
-          <w:szCs w:val="24"/>
-          <w:lang w:val="en-US"/>
-        </w:rPr>
-        <w:t xml:space="preserve"> </w:t>
-      </w:r>
-      <w:proofErr w:type="spellStart"/>
-      <w:r>
-        <w:rPr>
-          <w:rFonts w:ascii="Times New Roman" w:hAnsi="Times New Roman" w:cs="Times New Roman"/>
-          <w:sz w:val="24"/>
-          <w:szCs w:val="24"/>
-          <w:lang w:val="en-US"/>
-        </w:rPr>
-        <w:t>Bentuk</w:t>
-      </w:r>
-      <w:proofErr w:type="spellEnd"/>
-      <w:r>
-        <w:rPr>
-          <w:rFonts w:ascii="Times New Roman" w:hAnsi="Times New Roman" w:cs="Times New Roman"/>
-          <w:sz w:val="24"/>
-          <w:szCs w:val="24"/>
-          <w:lang w:val="en-US"/>
-        </w:rPr>
-        <w:t xml:space="preserve"> </w:t>
-      </w:r>
-      <w:proofErr w:type="spellStart"/>
-      <w:r>
-        <w:rPr>
-          <w:rFonts w:ascii="Times New Roman" w:hAnsi="Times New Roman" w:cs="Times New Roman"/>
-          <w:sz w:val="24"/>
-          <w:szCs w:val="24"/>
-          <w:lang w:val="en-US"/>
-        </w:rPr>
-        <w:t>juga</w:t>
-      </w:r>
-      <w:proofErr w:type="spellEnd"/>
-      <w:r>
-        <w:rPr>
-          <w:rFonts w:ascii="Times New Roman" w:hAnsi="Times New Roman" w:cs="Times New Roman"/>
-          <w:sz w:val="24"/>
-          <w:szCs w:val="24"/>
-          <w:lang w:val="en-US"/>
-        </w:rPr>
-        <w:t xml:space="preserve"> </w:t>
-      </w:r>
-      <w:proofErr w:type="spellStart"/>
-      <w:r>
-        <w:rPr>
-          <w:rFonts w:ascii="Times New Roman" w:hAnsi="Times New Roman" w:cs="Times New Roman"/>
-          <w:sz w:val="24"/>
-          <w:szCs w:val="24"/>
-          <w:lang w:val="en-US"/>
-        </w:rPr>
-        <w:t>pasti</w:t>
-      </w:r>
-      <w:proofErr w:type="spellEnd"/>
-      <w:r>
-        <w:rPr>
-          <w:rFonts w:ascii="Times New Roman" w:hAnsi="Times New Roman" w:cs="Times New Roman"/>
-          <w:sz w:val="24"/>
-          <w:szCs w:val="24"/>
-          <w:lang w:val="en-US"/>
-        </w:rPr>
-        <w:t xml:space="preserve"> </w:t>
-      </w:r>
-      <w:proofErr w:type="spellStart"/>
-      <w:r>
-        <w:rPr>
-          <w:rFonts w:ascii="Times New Roman" w:hAnsi="Times New Roman" w:cs="Times New Roman"/>
-          <w:sz w:val="24"/>
-          <w:szCs w:val="24"/>
-          <w:lang w:val="en-US"/>
-        </w:rPr>
-        <w:t>memiliki</w:t>
-      </w:r>
-      <w:proofErr w:type="spellEnd"/>
-      <w:r>
-        <w:rPr>
-          <w:rFonts w:ascii="Times New Roman" w:hAnsi="Times New Roman" w:cs="Times New Roman"/>
-          <w:sz w:val="24"/>
-          <w:szCs w:val="24"/>
-          <w:lang w:val="en-US"/>
-        </w:rPr>
-        <w:t xml:space="preserve"> </w:t>
-      </w:r>
-      <w:proofErr w:type="spellStart"/>
-      <w:r>
-        <w:rPr>
-          <w:rFonts w:ascii="Times New Roman" w:hAnsi="Times New Roman" w:cs="Times New Roman"/>
-          <w:sz w:val="24"/>
-          <w:szCs w:val="24"/>
-          <w:lang w:val="en-US"/>
-        </w:rPr>
-        <w:t>relasi</w:t>
-      </w:r>
-      <w:proofErr w:type="spellEnd"/>
-      <w:r>
-        <w:rPr>
-          <w:rFonts w:ascii="Times New Roman" w:hAnsi="Times New Roman" w:cs="Times New Roman"/>
-          <w:sz w:val="24"/>
-          <w:szCs w:val="24"/>
-          <w:lang w:val="en-US"/>
-        </w:rPr>
-        <w:t xml:space="preserve"> </w:t>
-      </w:r>
-      <w:proofErr w:type="spellStart"/>
-      <w:r>
-        <w:rPr>
-          <w:rFonts w:ascii="Times New Roman" w:hAnsi="Times New Roman" w:cs="Times New Roman"/>
-          <w:sz w:val="24"/>
-          <w:szCs w:val="24"/>
-          <w:lang w:val="en-US"/>
-        </w:rPr>
-        <w:t>dengan</w:t>
-      </w:r>
-      <w:proofErr w:type="spellEnd"/>
-      <w:r>
-        <w:rPr>
-          <w:rFonts w:ascii="Times New Roman" w:hAnsi="Times New Roman" w:cs="Times New Roman"/>
-          <w:sz w:val="24"/>
-          <w:szCs w:val="24"/>
-          <w:lang w:val="en-US"/>
-        </w:rPr>
-        <w:t xml:space="preserve"> </w:t>
-      </w:r>
-      <w:proofErr w:type="spellStart"/>
-      <w:r>
-        <w:rPr>
-          <w:rFonts w:ascii="Times New Roman" w:hAnsi="Times New Roman" w:cs="Times New Roman"/>
-          <w:sz w:val="24"/>
-          <w:szCs w:val="24"/>
-          <w:lang w:val="en-US"/>
-        </w:rPr>
-        <w:t>tabel</w:t>
-      </w:r>
-      <w:proofErr w:type="spellEnd"/>
-      <w:r>
-        <w:rPr>
-          <w:rFonts w:ascii="Times New Roman" w:hAnsi="Times New Roman" w:cs="Times New Roman"/>
-          <w:sz w:val="24"/>
-          <w:szCs w:val="24"/>
-          <w:lang w:val="en-US"/>
-        </w:rPr>
-        <w:t xml:space="preserve"> </w:t>
-      </w:r>
-      <w:proofErr w:type="spellStart"/>
-      <w:r>
-        <w:rPr>
-          <w:rFonts w:ascii="Times New Roman" w:hAnsi="Times New Roman" w:cs="Times New Roman"/>
-          <w:sz w:val="24"/>
-          <w:szCs w:val="24"/>
-          <w:lang w:val="en-US"/>
-        </w:rPr>
-        <w:t>Petunjuk</w:t>
+          <w:b/>
+          <w:sz w:val="24"/>
+          <w:szCs w:val="24"/>
+          <w:lang w:val="en-US"/>
+        </w:rPr>
+        <w:t xml:space="preserve"> </w:t>
+      </w:r>
+      <w:proofErr w:type="spellStart"/>
+      <w:r>
+        <w:rPr>
+          <w:rFonts w:ascii="Times New Roman" w:hAnsi="Times New Roman" w:cs="Times New Roman"/>
+          <w:b/>
+          <w:sz w:val="24"/>
+          <w:szCs w:val="24"/>
+          <w:lang w:val="en-US"/>
+        </w:rPr>
+        <w:t>obat</w:t>
       </w:r>
       <w:proofErr w:type="spellEnd"/>
       <w:r>
@@ -2419,7 +2381,7 @@
     <w:uiPriority w:val="99"/>
     <w:semiHidden/>
     <w:unhideWhenUsed/>
-    <w:rsid w:val="00BA1274"/>
+    <w:rsid w:val="008418B7"/>
     <w:pPr>
       <w:spacing w:after="0" w:line="240" w:lineRule="auto"/>
     </w:pPr>
@@ -2435,7 +2397,7 @@
     <w:link w:val="BalloonText"/>
     <w:uiPriority w:val="99"/>
     <w:semiHidden/>
-    <w:rsid w:val="00BA1274"/>
+    <w:rsid w:val="008418B7"/>
     <w:rPr>
       <w:rFonts w:ascii="Tahoma" w:hAnsi="Tahoma" w:cs="Tahoma"/>
       <w:sz w:val="16"/>
@@ -2447,7 +2409,7 @@
     <w:basedOn w:val="Normal"/>
     <w:uiPriority w:val="34"/>
     <w:qFormat/>
-    <w:rsid w:val="00BA1274"/>
+    <w:rsid w:val="008418B7"/>
     <w:pPr>
       <w:ind w:left="720"/>
       <w:contextualSpacing/>
@@ -2650,7 +2612,7 @@
     <w:uiPriority w:val="99"/>
     <w:semiHidden/>
     <w:unhideWhenUsed/>
-    <w:rsid w:val="00BA1274"/>
+    <w:rsid w:val="008418B7"/>
     <w:pPr>
       <w:spacing w:after="0" w:line="240" w:lineRule="auto"/>
     </w:pPr>
@@ -2666,7 +2628,7 @@
     <w:link w:val="BalloonText"/>
     <w:uiPriority w:val="99"/>
     <w:semiHidden/>
-    <w:rsid w:val="00BA1274"/>
+    <w:rsid w:val="008418B7"/>
     <w:rPr>
       <w:rFonts w:ascii="Tahoma" w:hAnsi="Tahoma" w:cs="Tahoma"/>
       <w:sz w:val="16"/>
@@ -2678,7 +2640,7 @@
     <w:basedOn w:val="Normal"/>
     <w:uiPriority w:val="34"/>
     <w:qFormat/>
-    <w:rsid w:val="00BA1274"/>
+    <w:rsid w:val="008418B7"/>
     <w:pPr>
       <w:ind w:left="720"/>
       <w:contextualSpacing/>

</xml_diff>